<commit_message>
Finished week three exercises
</commit_message>
<xml_diff>
--- a/Week-Three-Exercises.docx
+++ b/Week-Three-Exercises.docx
@@ -9325,7 +9325,15 @@
         </w:drawing>
       </w:r>
       <w:r>
-        <w:t xml:space="preserve"> Creating a column denoting if a suburb is above or below the median crime rate.</w:t>
+        <w:t xml:space="preserve"> </w:t>
+      </w:r>
+    </w:p>
+    <w:p>
+      <w:pPr>
+        <w:pStyle w:val="FirstParagraph"/>
+      </w:pPr>
+      <w:r>
+        <w:t>Creating a column denoting if a suburb is above or below the median crime rate.</w:t>
       </w:r>
     </w:p>
     <w:p>

</xml_diff>